<commit_message>
Added Development folder and files
</commit_message>
<xml_diff>
--- a/Walkthroughs/Docker-Volumes-GitBash.docx
+++ b/Walkthroughs/Docker-Volumes-GitBash.docx
@@ -142,128 +142,127 @@
         <w:t xml:space="preserve"> -p 8080:8080 -u root -v </w:t>
       </w:r>
       <w:r>
-        <w:t>c</w:t>
+        <w:t>c:/Users/tim0416/Projects/Regional-Data-Alliance/REDB-Workflows</w:t>
       </w:r>
       <w:r>
         <w:t>:</w:t>
       </w:r>
-      <w:r>
-        <w:t>/Users/tom</w:t>
-      </w:r>
-      <w:r>
-        <w:t>:/usr/local/airflow</w:t>
-      </w:r>
-      <w:r>
-        <w:t>/</w:t>
-      </w:r>
-      <w:r>
-        <w:t xml:space="preserve"> --name webserver  </w:t>
-      </w:r>
-      <w:proofErr w:type="spellStart"/>
-      <w:r>
-        <w:t>puckel</w:t>
-      </w:r>
-      <w:proofErr w:type="spellEnd"/>
-      <w:r>
-        <w:t>/</w:t>
-      </w:r>
-      <w:proofErr w:type="spellStart"/>
-      <w:r>
-        <w:t>docker-airflow:latest</w:t>
-      </w:r>
-      <w:proofErr w:type="spellEnd"/>
-      <w:r>
-        <w:t xml:space="preserve"> webserver</w:t>
-      </w:r>
-    </w:p>
-    <w:p>
-      <w:pPr>
-        <w:rPr>
-          <w:b/>
-          <w:sz w:val="28"/>
-        </w:rPr>
-      </w:pPr>
-      <w:r>
-        <w:rPr>
-          <w:b/>
-          <w:sz w:val="28"/>
-        </w:rPr>
-        <w:t>OR</w:t>
-      </w:r>
-    </w:p>
-    <w:p>
-      <w:proofErr w:type="spellStart"/>
-      <w:proofErr w:type="gramStart"/>
-      <w:r>
-        <w:t>docker</w:t>
-      </w:r>
-      <w:proofErr w:type="spellEnd"/>
-      <w:proofErr w:type="gramEnd"/>
-      <w:r>
-        <w:t xml:space="preserve"> run -d -p 8080:8080 -u root -v /$(</w:t>
-      </w:r>
-      <w:proofErr w:type="spellStart"/>
-      <w:r>
-        <w:t>pwd</w:t>
-      </w:r>
-      <w:proofErr w:type="spellEnd"/>
-      <w:r>
-        <w:t>):/</w:t>
-      </w:r>
-      <w:proofErr w:type="spellStart"/>
-      <w:r>
-        <w:t>usr</w:t>
-      </w:r>
-      <w:proofErr w:type="spellEnd"/>
-      <w:r>
-        <w:t>/local/airflow</w:t>
-      </w:r>
-      <w:r>
-        <w:t>/</w:t>
-      </w:r>
-      <w:proofErr w:type="spellStart"/>
-      <w:r>
-        <w:t>dags</w:t>
-      </w:r>
-      <w:proofErr w:type="spellEnd"/>
-      <w:r>
-        <w:t>/</w:t>
-      </w:r>
-      <w:proofErr w:type="spellStart"/>
-      <w:r>
-        <w:t>admintools</w:t>
-      </w:r>
-      <w:proofErr w:type="spellEnd"/>
-      <w:r>
-        <w:t xml:space="preserve"> --name webserver</w:t>
-      </w:r>
-      <w:r>
-        <w:t>2</w:t>
-      </w:r>
-      <w:r>
-        <w:t xml:space="preserve">  </w:t>
-      </w:r>
-      <w:proofErr w:type="spellStart"/>
-      <w:r>
-        <w:t>puckel</w:t>
-      </w:r>
-      <w:proofErr w:type="spellEnd"/>
-      <w:r>
-        <w:t>/</w:t>
-      </w:r>
-      <w:proofErr w:type="spellStart"/>
-      <w:r>
-        <w:t>docker-airflow:latest</w:t>
-      </w:r>
-      <w:proofErr w:type="spellEnd"/>
-      <w:r>
-        <w:t xml:space="preserve"> webserver</w:t>
-      </w:r>
-    </w:p>
-    <w:p>
       <w:bookmarkStart w:id="0" w:name="_GoBack"/>
       <w:bookmarkEnd w:id="0"/>
-    </w:p>
+      <w:r>
+        <w:t>/usr/local/airflow</w:t>
+      </w:r>
+      <w:r>
+        <w:t>/</w:t>
+      </w:r>
+      <w:r>
+        <w:t>dags/redb</w:t>
+      </w:r>
+      <w:r>
+        <w:t xml:space="preserve"> --name webserver  </w:t>
+      </w:r>
+      <w:proofErr w:type="spellStart"/>
+      <w:r>
+        <w:t>puckel</w:t>
+      </w:r>
+      <w:proofErr w:type="spellEnd"/>
+      <w:r>
+        <w:t>/</w:t>
+      </w:r>
+      <w:proofErr w:type="spellStart"/>
+      <w:r>
+        <w:t>docker-airflow:latest</w:t>
+      </w:r>
+      <w:proofErr w:type="spellEnd"/>
+      <w:r>
+        <w:t xml:space="preserve"> webserver</w:t>
+      </w:r>
+    </w:p>
+    <w:p>
+      <w:pPr>
+        <w:rPr>
+          <w:b/>
+          <w:sz w:val="28"/>
+        </w:rPr>
+      </w:pPr>
+      <w:r>
+        <w:rPr>
+          <w:b/>
+          <w:sz w:val="28"/>
+        </w:rPr>
+        <w:t>OR</w:t>
+      </w:r>
+    </w:p>
+    <w:p>
+      <w:proofErr w:type="spellStart"/>
+      <w:proofErr w:type="gramStart"/>
+      <w:r>
+        <w:t>docker</w:t>
+      </w:r>
+      <w:proofErr w:type="spellEnd"/>
+      <w:proofErr w:type="gramEnd"/>
+      <w:r>
+        <w:t xml:space="preserve"> run -d -p 8080:8080 -u root -v /$(</w:t>
+      </w:r>
+      <w:proofErr w:type="spellStart"/>
+      <w:r>
+        <w:t>pwd</w:t>
+      </w:r>
+      <w:proofErr w:type="spellEnd"/>
+      <w:r>
+        <w:t>):/</w:t>
+      </w:r>
+      <w:proofErr w:type="spellStart"/>
+      <w:r>
+        <w:t>usr</w:t>
+      </w:r>
+      <w:proofErr w:type="spellEnd"/>
+      <w:r>
+        <w:t>/local/airflow</w:t>
+      </w:r>
+      <w:r>
+        <w:t>/</w:t>
+      </w:r>
+      <w:proofErr w:type="spellStart"/>
+      <w:r>
+        <w:t>dags</w:t>
+      </w:r>
+      <w:proofErr w:type="spellEnd"/>
+      <w:r>
+        <w:t>/</w:t>
+      </w:r>
+      <w:proofErr w:type="spellStart"/>
+      <w:r>
+        <w:t>admintools</w:t>
+      </w:r>
+      <w:proofErr w:type="spellEnd"/>
+      <w:r>
+        <w:t xml:space="preserve"> --name webserver</w:t>
+      </w:r>
+      <w:r>
+        <w:t>2</w:t>
+      </w:r>
+      <w:r>
+        <w:t xml:space="preserve">  </w:t>
+      </w:r>
+      <w:proofErr w:type="spellStart"/>
+      <w:r>
+        <w:t>puckel</w:t>
+      </w:r>
+      <w:proofErr w:type="spellEnd"/>
+      <w:r>
+        <w:t>/</w:t>
+      </w:r>
+      <w:proofErr w:type="spellStart"/>
+      <w:r>
+        <w:t>docker-airflow:latest</w:t>
+      </w:r>
+      <w:proofErr w:type="spellEnd"/>
+      <w:r>
+        <w:t xml:space="preserve"> webserver</w:t>
+      </w:r>
+    </w:p>
+    <w:p/>
     <w:p>
       <w:pPr>
         <w:rPr>

</xml_diff>